<commit_message>
Final final commit(edited report to include a link to the PR)
</commit_message>
<xml_diff>
--- a/ai_13/danylo_kolbasiuk/epic_1/epic_1_practice_and_labs_report_danylo_kolbasiuk.docx
+++ b/ai_13/danylo_kolbasiuk/epic_1/epic_1_practice_and_labs_report_danylo_kolbasiuk.docx
@@ -86,12 +86,12 @@
             <wp:extent cx="2727722" cy="2571750"/>
             <wp:effectExtent b="0" l="0" r="0" t="0"/>
             <wp:wrapNone/>
-            <wp:docPr descr="A blue and white logo&#10;&#10;Description automatically generated" id="26" name="image19.jpg"/>
+            <wp:docPr descr="A blue and white logo&#10;&#10;Description automatically generated" id="26" name="image12.jpg"/>
             <a:graphic>
               <a:graphicData uri="http://schemas.openxmlformats.org/drawingml/2006/picture">
                 <pic:pic>
                   <pic:nvPicPr>
-                    <pic:cNvPr descr="A blue and white logo&#10;&#10;Description automatically generated" id="0" name="image19.jpg"/>
+                    <pic:cNvPr descr="A blue and white logo&#10;&#10;Description automatically generated" id="0" name="image12.jpg"/>
                     <pic:cNvPicPr preferRelativeResize="0"/>
                   </pic:nvPicPr>
                   <pic:blipFill>
@@ -2997,12 +2997,12 @@
           <wp:inline distB="0" distT="0" distL="0" distR="0">
             <wp:extent cx="6300470" cy="5578475"/>
             <wp:effectExtent b="0" l="0" r="0" t="0"/>
-            <wp:docPr id="32" name="image28.png"/>
+            <wp:docPr id="32" name="image27.png"/>
             <a:graphic>
               <a:graphicData uri="http://schemas.openxmlformats.org/drawingml/2006/picture">
                 <pic:pic>
                   <pic:nvPicPr>
-                    <pic:cNvPr id="0" name="image28.png"/>
+                    <pic:cNvPr id="0" name="image27.png"/>
                     <pic:cNvPicPr preferRelativeResize="0"/>
                   </pic:nvPicPr>
                   <pic:blipFill>
@@ -3299,12 +3299,12 @@
           <wp:inline distB="0" distT="0" distL="0" distR="0">
             <wp:extent cx="1876425" cy="6772275"/>
             <wp:effectExtent b="0" l="0" r="0" t="0"/>
-            <wp:docPr id="30" name="image26.png"/>
+            <wp:docPr id="30" name="image19.png"/>
             <a:graphic>
               <a:graphicData uri="http://schemas.openxmlformats.org/drawingml/2006/picture">
                 <pic:pic>
                   <pic:nvPicPr>
-                    <pic:cNvPr id="0" name="image26.png"/>
+                    <pic:cNvPr id="0" name="image19.png"/>
                     <pic:cNvPicPr preferRelativeResize="0"/>
                   </pic:nvPicPr>
                   <pic:blipFill>
@@ -3720,12 +3720,12 @@
           <wp:inline distB="0" distT="0" distL="0" distR="0">
             <wp:extent cx="5057775" cy="7000875"/>
             <wp:effectExtent b="0" l="0" r="0" t="0"/>
-            <wp:docPr id="37" name="image23.png"/>
+            <wp:docPr id="37" name="image26.png"/>
             <a:graphic>
               <a:graphicData uri="http://schemas.openxmlformats.org/drawingml/2006/picture">
                 <pic:pic>
                   <pic:nvPicPr>
-                    <pic:cNvPr id="0" name="image23.png"/>
+                    <pic:cNvPr id="0" name="image26.png"/>
                     <pic:cNvPicPr preferRelativeResize="0"/>
                   </pic:nvPicPr>
                   <pic:blipFill>
@@ -3948,12 +3948,12 @@
           <wp:inline distB="0" distT="0" distL="0" distR="0">
             <wp:extent cx="6300470" cy="4822190"/>
             <wp:effectExtent b="0" l="0" r="0" t="0"/>
-            <wp:docPr id="36" name="image24.png"/>
+            <wp:docPr id="36" name="image25.png"/>
             <a:graphic>
               <a:graphicData uri="http://schemas.openxmlformats.org/drawingml/2006/picture">
                 <pic:pic>
                   <pic:nvPicPr>
-                    <pic:cNvPr id="0" name="image24.png"/>
+                    <pic:cNvPr id="0" name="image25.png"/>
                     <pic:cNvPicPr preferRelativeResize="0"/>
                   </pic:nvPicPr>
                   <pic:blipFill>
@@ -4312,12 +4312,12 @@
             <wp:extent cx="6300160" cy="3289300"/>
             <wp:effectExtent b="0" l="0" r="0" t="0"/>
             <wp:wrapNone/>
-            <wp:docPr id="21" name="image18.png"/>
+            <wp:docPr id="21" name="image3.png"/>
             <a:graphic>
               <a:graphicData uri="http://schemas.openxmlformats.org/drawingml/2006/picture">
                 <pic:pic>
                   <pic:nvPicPr>
-                    <pic:cNvPr id="0" name="image18.png"/>
+                    <pic:cNvPr id="0" name="image3.png"/>
                     <pic:cNvPicPr preferRelativeResize="0"/>
                   </pic:nvPicPr>
                   <pic:blipFill>
@@ -4751,12 +4751,12 @@
           <wp:inline distB="114300" distT="114300" distL="114300" distR="114300">
             <wp:extent cx="6300160" cy="1181100"/>
             <wp:effectExtent b="0" l="0" r="0" t="0"/>
-            <wp:docPr id="14" name="image9.png"/>
+            <wp:docPr id="14" name="image4.png"/>
             <a:graphic>
               <a:graphicData uri="http://schemas.openxmlformats.org/drawingml/2006/picture">
                 <pic:pic>
                   <pic:nvPicPr>
-                    <pic:cNvPr id="0" name="image9.png"/>
+                    <pic:cNvPr id="0" name="image4.png"/>
                     <pic:cNvPicPr preferRelativeResize="0"/>
                   </pic:nvPicPr>
                   <pic:blipFill>
@@ -4854,12 +4854,12 @@
           <wp:inline distB="114300" distT="114300" distL="114300" distR="114300">
             <wp:extent cx="6067425" cy="3209925"/>
             <wp:effectExtent b="0" l="0" r="0" t="0"/>
-            <wp:docPr id="24" name="image11.png"/>
+            <wp:docPr id="24" name="image5.png"/>
             <a:graphic>
               <a:graphicData uri="http://schemas.openxmlformats.org/drawingml/2006/picture">
                 <pic:pic>
                   <pic:nvPicPr>
-                    <pic:cNvPr id="0" name="image11.png"/>
+                    <pic:cNvPr id="0" name="image5.png"/>
                     <pic:cNvPicPr preferRelativeResize="0"/>
                   </pic:nvPicPr>
                   <pic:blipFill>
@@ -5157,12 +5157,12 @@
           <wp:inline distB="114300" distT="114300" distL="114300" distR="114300">
             <wp:extent cx="6300160" cy="1028700"/>
             <wp:effectExtent b="0" l="0" r="0" t="0"/>
-            <wp:docPr id="13" name="image6.png"/>
+            <wp:docPr id="13" name="image15.png"/>
             <a:graphic>
               <a:graphicData uri="http://schemas.openxmlformats.org/drawingml/2006/picture">
                 <pic:pic>
                   <pic:nvPicPr>
-                    <pic:cNvPr id="0" name="image6.png"/>
+                    <pic:cNvPr id="0" name="image15.png"/>
                     <pic:cNvPicPr preferRelativeResize="0"/>
                   </pic:nvPicPr>
                   <pic:blipFill>
@@ -5260,12 +5260,12 @@
           <wp:inline distB="114300" distT="114300" distL="114300" distR="114300">
             <wp:extent cx="6300160" cy="2882900"/>
             <wp:effectExtent b="0" l="0" r="0" t="0"/>
-            <wp:docPr id="28" name="image4.png"/>
+            <wp:docPr id="28" name="image14.png"/>
             <a:graphic>
               <a:graphicData uri="http://schemas.openxmlformats.org/drawingml/2006/picture">
                 <pic:pic>
                   <pic:nvPicPr>
-                    <pic:cNvPr id="0" name="image4.png"/>
+                    <pic:cNvPr id="0" name="image14.png"/>
                     <pic:cNvPicPr preferRelativeResize="0"/>
                   </pic:nvPicPr>
                   <pic:blipFill>
@@ -5633,12 +5633,12 @@
             <wp:extent cx="6300160" cy="3594100"/>
             <wp:effectExtent b="0" l="0" r="0" t="0"/>
             <wp:wrapNone/>
-            <wp:docPr id="29" name="image13.png"/>
+            <wp:docPr id="29" name="image9.png"/>
             <a:graphic>
               <a:graphicData uri="http://schemas.openxmlformats.org/drawingml/2006/picture">
                 <pic:pic>
                   <pic:nvPicPr>
-                    <pic:cNvPr id="0" name="image13.png"/>
+                    <pic:cNvPr id="0" name="image9.png"/>
                     <pic:cNvPicPr preferRelativeResize="0"/>
                   </pic:nvPicPr>
                   <pic:blipFill>
@@ -6325,12 +6325,12 @@
           <wp:inline distB="114300" distT="114300" distL="114300" distR="114300">
             <wp:extent cx="6300160" cy="4076700"/>
             <wp:effectExtent b="0" l="0" r="0" t="0"/>
-            <wp:docPr id="25" name="image14.png"/>
+            <wp:docPr id="25" name="image16.png"/>
             <a:graphic>
               <a:graphicData uri="http://schemas.openxmlformats.org/drawingml/2006/picture">
                 <pic:pic>
                   <pic:nvPicPr>
-                    <pic:cNvPr id="0" name="image14.png"/>
+                    <pic:cNvPr id="0" name="image16.png"/>
                     <pic:cNvPicPr preferRelativeResize="0"/>
                   </pic:nvPicPr>
                   <pic:blipFill>
@@ -6390,12 +6390,12 @@
             <wp:extent cx="6300160" cy="6489700"/>
             <wp:effectExtent b="0" l="0" r="0" t="0"/>
             <wp:wrapNone/>
-            <wp:docPr id="40" name="image22.png"/>
+            <wp:docPr id="40" name="image18.png"/>
             <a:graphic>
               <a:graphicData uri="http://schemas.openxmlformats.org/drawingml/2006/picture">
                 <pic:pic>
                   <pic:nvPicPr>
-                    <pic:cNvPr id="0" name="image22.png"/>
+                    <pic:cNvPr id="0" name="image18.png"/>
                     <pic:cNvPicPr preferRelativeResize="0"/>
                   </pic:nvPicPr>
                   <pic:blipFill>
@@ -6732,12 +6732,12 @@
           <wp:inline distB="114300" distT="114300" distL="114300" distR="114300">
             <wp:extent cx="3733800" cy="3562350"/>
             <wp:effectExtent b="0" l="0" r="0" t="0"/>
-            <wp:docPr id="27" name="image5.png"/>
+            <wp:docPr id="27" name="image23.png"/>
             <a:graphic>
               <a:graphicData uri="http://schemas.openxmlformats.org/drawingml/2006/picture">
                 <pic:pic>
                   <pic:nvPicPr>
-                    <pic:cNvPr id="0" name="image5.png"/>
+                    <pic:cNvPr id="0" name="image23.png"/>
                     <pic:cNvPicPr preferRelativeResize="0"/>
                   </pic:nvPicPr>
                   <pic:blipFill>
@@ -6817,12 +6817,12 @@
             <wp:extent cx="3618548" cy="5520605"/>
             <wp:effectExtent b="0" l="0" r="0" t="0"/>
             <wp:wrapNone/>
-            <wp:docPr id="16" name="image2.png"/>
+            <wp:docPr id="16" name="image11.png"/>
             <a:graphic>
               <a:graphicData uri="http://schemas.openxmlformats.org/drawingml/2006/picture">
                 <pic:pic>
                   <pic:nvPicPr>
-                    <pic:cNvPr id="0" name="image2.png"/>
+                    <pic:cNvPr id="0" name="image11.png"/>
                     <pic:cNvPicPr preferRelativeResize="0"/>
                   </pic:nvPicPr>
                   <pic:blipFill>
@@ -7178,12 +7178,12 @@
           <wp:inline distB="114300" distT="114300" distL="114300" distR="114300">
             <wp:extent cx="5334000" cy="7067550"/>
             <wp:effectExtent b="0" l="0" r="0" t="0"/>
-            <wp:docPr id="33" name="image16.png"/>
+            <wp:docPr id="33" name="image17.png"/>
             <a:graphic>
               <a:graphicData uri="http://schemas.openxmlformats.org/drawingml/2006/picture">
                 <pic:pic>
                   <pic:nvPicPr>
-                    <pic:cNvPr id="0" name="image16.png"/>
+                    <pic:cNvPr id="0" name="image17.png"/>
                     <pic:cNvPicPr preferRelativeResize="0"/>
                   </pic:nvPicPr>
                   <pic:blipFill>
@@ -7384,12 +7384,12 @@
           <wp:inline distB="114300" distT="114300" distL="114300" distR="114300">
             <wp:extent cx="5638800" cy="2447925"/>
             <wp:effectExtent b="0" l="0" r="0" t="0"/>
-            <wp:docPr id="20" name="image12.png"/>
+            <wp:docPr id="20" name="image6.png"/>
             <a:graphic>
               <a:graphicData uri="http://schemas.openxmlformats.org/drawingml/2006/picture">
                 <pic:pic>
                   <pic:nvPicPr>
-                    <pic:cNvPr id="0" name="image12.png"/>
+                    <pic:cNvPr id="0" name="image6.png"/>
                     <pic:cNvPicPr preferRelativeResize="0"/>
                   </pic:nvPicPr>
                   <pic:blipFill>
@@ -7536,12 +7536,12 @@
           <wp:inline distB="114300" distT="114300" distL="114300" distR="114300">
             <wp:extent cx="885825" cy="466725"/>
             <wp:effectExtent b="0" l="0" r="0" t="0"/>
-            <wp:docPr id="38" name="image17.png"/>
+            <wp:docPr id="38" name="image28.png"/>
             <a:graphic>
               <a:graphicData uri="http://schemas.openxmlformats.org/drawingml/2006/picture">
                 <pic:pic>
                   <pic:nvPicPr>
-                    <pic:cNvPr id="0" name="image17.png"/>
+                    <pic:cNvPr id="0" name="image28.png"/>
                     <pic:cNvPicPr preferRelativeResize="0"/>
                   </pic:nvPicPr>
                   <pic:blipFill>
@@ -7638,12 +7638,12 @@
           <wp:inline distB="114300" distT="114300" distL="114300" distR="114300">
             <wp:extent cx="6300160" cy="165100"/>
             <wp:effectExtent b="0" l="0" r="0" t="0"/>
-            <wp:docPr id="15" name="image7.png"/>
+            <wp:docPr id="15" name="image24.png"/>
             <a:graphic>
               <a:graphicData uri="http://schemas.openxmlformats.org/drawingml/2006/picture">
                 <pic:pic>
                   <pic:nvPicPr>
-                    <pic:cNvPr id="0" name="image7.png"/>
+                    <pic:cNvPr id="0" name="image24.png"/>
                     <pic:cNvPicPr preferRelativeResize="0"/>
                   </pic:nvPicPr>
                   <pic:blipFill>
@@ -7694,12 +7694,12 @@
           <wp:inline distB="114300" distT="114300" distL="114300" distR="114300">
             <wp:extent cx="1533525" cy="2495550"/>
             <wp:effectExtent b="0" l="0" r="0" t="0"/>
-            <wp:docPr id="23" name="image3.png"/>
+            <wp:docPr id="23" name="image2.png"/>
             <a:graphic>
               <a:graphicData uri="http://schemas.openxmlformats.org/drawingml/2006/picture">
                 <pic:pic>
                   <pic:nvPicPr>
-                    <pic:cNvPr id="0" name="image3.png"/>
+                    <pic:cNvPr id="0" name="image2.png"/>
                     <pic:cNvPicPr preferRelativeResize="0"/>
                   </pic:nvPicPr>
                   <pic:blipFill>
@@ -7838,12 +7838,12 @@
           <wp:inline distB="114300" distT="114300" distL="114300" distR="114300">
             <wp:extent cx="6300160" cy="152400"/>
             <wp:effectExtent b="0" l="0" r="0" t="0"/>
-            <wp:docPr id="17" name="image1.png"/>
+            <wp:docPr id="17" name="image7.png"/>
             <a:graphic>
               <a:graphicData uri="http://schemas.openxmlformats.org/drawingml/2006/picture">
                 <pic:pic>
                   <pic:nvPicPr>
-                    <pic:cNvPr id="0" name="image1.png"/>
+                    <pic:cNvPr id="0" name="image7.png"/>
                     <pic:cNvPicPr preferRelativeResize="0"/>
                   </pic:nvPicPr>
                   <pic:blipFill>
@@ -7902,12 +7902,12 @@
             <wp:extent cx="1160718" cy="1587862"/>
             <wp:effectExtent b="0" l="0" r="0" t="0"/>
             <wp:wrapSquare wrapText="bothSides" distB="114300" distT="114300" distL="114300" distR="114300"/>
-            <wp:docPr id="22" name="image15.png"/>
+            <wp:docPr id="22" name="image1.png"/>
             <a:graphic>
               <a:graphicData uri="http://schemas.openxmlformats.org/drawingml/2006/picture">
                 <pic:pic>
                   <pic:nvPicPr>
-                    <pic:cNvPr id="0" name="image15.png"/>
+                    <pic:cNvPr id="0" name="image1.png"/>
                     <pic:cNvPicPr preferRelativeResize="0"/>
                   </pic:nvPicPr>
                   <pic:blipFill>
@@ -8057,12 +8057,52 @@
       <w:pPr>
         <w:jc w:val="both"/>
         <w:rPr>
-          <w:sz w:val="32"/>
-          <w:szCs w:val="32"/>
-        </w:rPr>
-      </w:pPr>
-      <w:bookmarkStart w:colFirst="0" w:colLast="0" w:name="_heading=h.nx94lq7ek4tk" w:id="143"/>
+          <w:sz w:val="36"/>
+          <w:szCs w:val="36"/>
+        </w:rPr>
+      </w:pPr>
+      <w:bookmarkStart w:colFirst="0" w:colLast="0" w:name="_heading=h.ox54hwqoj1m8" w:id="143"/>
       <w:bookmarkEnd w:id="143"/>
+      <w:r>
+        <w:rPr>
+          <w:rtl w:val="0"/>
+        </w:rPr>
+      </w:r>
+    </w:p>
+    <w:p>
+      <w:pPr>
+        <w:jc w:val="both"/>
+        <w:rPr>
+          <w:sz w:val="32"/>
+          <w:szCs w:val="32"/>
+        </w:rPr>
+      </w:pPr>
+      <w:bookmarkStart w:colFirst="0" w:colLast="0" w:name="_heading=h.zdmy9zefci0q" w:id="144"/>
+      <w:bookmarkEnd w:id="144"/>
+      <w:r>
+        <w:rPr>
+          <w:sz w:val="36"/>
+          <w:szCs w:val="36"/>
+          <w:rtl w:val="0"/>
+        </w:rPr>
+        <w:t xml:space="preserve">https://github.com/artificial-intelligence-department/ai_programming_playground_2024/pull/36</w:t>
+      </w:r>
+      <w:r>
+        <w:rPr>
+          <w:rtl w:val="0"/>
+        </w:rPr>
+      </w:r>
+    </w:p>
+    <w:p>
+      <w:pPr>
+        <w:jc w:val="both"/>
+        <w:rPr>
+          <w:sz w:val="32"/>
+          <w:szCs w:val="32"/>
+        </w:rPr>
+      </w:pPr>
+      <w:bookmarkStart w:colFirst="0" w:colLast="0" w:name="_heading=h.nx94lq7ek4tk" w:id="145"/>
+      <w:bookmarkEnd w:id="145"/>
       <w:r>
         <w:rPr>
           <w:rtl w:val="0"/>
@@ -8084,8 +8124,8 @@
           <w:u w:val="none"/>
         </w:rPr>
       </w:pPr>
-      <w:bookmarkStart w:colFirst="0" w:colLast="0" w:name="_heading=h.42cglkwil5hw" w:id="144"/>
-      <w:bookmarkEnd w:id="144"/>
+      <w:bookmarkStart w:colFirst="0" w:colLast="0" w:name="_heading=h.42cglkwil5hw" w:id="146"/>
+      <w:bookmarkEnd w:id="146"/>
       <w:r>
         <w:rPr>
           <w:b w:val="1"/>
@@ -8106,8 +8146,8 @@
           <w:szCs w:val="40"/>
         </w:rPr>
       </w:pPr>
-      <w:bookmarkStart w:colFirst="0" w:colLast="0" w:name="_heading=h.6hqjjqscjc1i" w:id="145"/>
-      <w:bookmarkEnd w:id="145"/>
+      <w:bookmarkStart w:colFirst="0" w:colLast="0" w:name="_heading=h.6hqjjqscjc1i" w:id="147"/>
+      <w:bookmarkEnd w:id="147"/>
       <w:r>
         <w:rPr>
           <w:b w:val="1"/>
@@ -8118,12 +8158,12 @@
           <wp:inline distB="114300" distT="114300" distL="114300" distR="114300">
             <wp:extent cx="6300160" cy="2959100"/>
             <wp:effectExtent b="0" l="0" r="0" t="0"/>
-            <wp:docPr id="34" name="image27.png"/>
+            <wp:docPr id="34" name="image22.png"/>
             <a:graphic>
               <a:graphicData uri="http://schemas.openxmlformats.org/drawingml/2006/picture">
                 <pic:pic>
                   <pic:nvPicPr>
-                    <pic:cNvPr id="0" name="image27.png"/>
+                    <pic:cNvPr id="0" name="image22.png"/>
                     <pic:cNvPicPr preferRelativeResize="0"/>
                   </pic:nvPicPr>
                   <pic:blipFill>
@@ -8163,41 +8203,7 @@
           <w:szCs w:val="40"/>
         </w:rPr>
       </w:pPr>
-      <w:bookmarkStart w:colFirst="0" w:colLast="0" w:name="_heading=h.ydcixhoq07l8" w:id="146"/>
-      <w:bookmarkEnd w:id="146"/>
-      <w:r>
-        <w:rPr>
-          <w:rtl w:val="0"/>
-        </w:rPr>
-      </w:r>
-    </w:p>
-    <w:p>
-      <w:pPr>
-        <w:jc w:val="both"/>
-        <w:rPr>
-          <w:b w:val="1"/>
-          <w:sz w:val="36"/>
-          <w:szCs w:val="36"/>
-        </w:rPr>
-      </w:pPr>
-      <w:bookmarkStart w:colFirst="0" w:colLast="0" w:name="_heading=h.ay34ials2b9r" w:id="147"/>
-      <w:bookmarkEnd w:id="147"/>
-      <w:r>
-        <w:rPr>
-          <w:rtl w:val="0"/>
-        </w:rPr>
-      </w:r>
-    </w:p>
-    <w:p>
-      <w:pPr>
-        <w:jc w:val="both"/>
-        <w:rPr>
-          <w:b w:val="1"/>
-          <w:sz w:val="36"/>
-          <w:szCs w:val="36"/>
-        </w:rPr>
-      </w:pPr>
-      <w:bookmarkStart w:colFirst="0" w:colLast="0" w:name="_heading=h.j8hqy7u6e267" w:id="148"/>
+      <w:bookmarkStart w:colFirst="0" w:colLast="0" w:name="_heading=h.ydcixhoq07l8" w:id="148"/>
       <w:bookmarkEnd w:id="148"/>
       <w:r>
         <w:rPr>
@@ -8214,7 +8220,7 @@
           <w:szCs w:val="36"/>
         </w:rPr>
       </w:pPr>
-      <w:bookmarkStart w:colFirst="0" w:colLast="0" w:name="_heading=h.rw766lxmbjj4" w:id="149"/>
+      <w:bookmarkStart w:colFirst="0" w:colLast="0" w:name="_heading=h.ay34ials2b9r" w:id="149"/>
       <w:bookmarkEnd w:id="149"/>
       <w:r>
         <w:rPr>
@@ -8231,7 +8237,7 @@
           <w:szCs w:val="36"/>
         </w:rPr>
       </w:pPr>
-      <w:bookmarkStart w:colFirst="0" w:colLast="0" w:name="_heading=h.b99p5igbcww2" w:id="150"/>
+      <w:bookmarkStart w:colFirst="0" w:colLast="0" w:name="_heading=h.j8hqy7u6e267" w:id="150"/>
       <w:bookmarkEnd w:id="150"/>
       <w:r>
         <w:rPr>
@@ -8248,7 +8254,7 @@
           <w:szCs w:val="36"/>
         </w:rPr>
       </w:pPr>
-      <w:bookmarkStart w:colFirst="0" w:colLast="0" w:name="_heading=h.773qs0otk07j" w:id="151"/>
+      <w:bookmarkStart w:colFirst="0" w:colLast="0" w:name="_heading=h.rw766lxmbjj4" w:id="151"/>
       <w:bookmarkEnd w:id="151"/>
       <w:r>
         <w:rPr>
@@ -8265,7 +8271,7 @@
           <w:szCs w:val="36"/>
         </w:rPr>
       </w:pPr>
-      <w:bookmarkStart w:colFirst="0" w:colLast="0" w:name="_heading=h.eesu54gv3w61" w:id="152"/>
+      <w:bookmarkStart w:colFirst="0" w:colLast="0" w:name="_heading=h.b99p5igbcww2" w:id="152"/>
       <w:bookmarkEnd w:id="152"/>
       <w:r>
         <w:rPr>
@@ -8282,7 +8288,7 @@
           <w:szCs w:val="36"/>
         </w:rPr>
       </w:pPr>
-      <w:bookmarkStart w:colFirst="0" w:colLast="0" w:name="_heading=h.xou179zh6sx" w:id="153"/>
+      <w:bookmarkStart w:colFirst="0" w:colLast="0" w:name="_heading=h.773qs0otk07j" w:id="153"/>
       <w:bookmarkEnd w:id="153"/>
       <w:r>
         <w:rPr>
@@ -8299,7 +8305,7 @@
           <w:szCs w:val="36"/>
         </w:rPr>
       </w:pPr>
-      <w:bookmarkStart w:colFirst="0" w:colLast="0" w:name="_heading=h.jt1cow221mbp" w:id="154"/>
+      <w:bookmarkStart w:colFirst="0" w:colLast="0" w:name="_heading=h.eesu54gv3w61" w:id="154"/>
       <w:bookmarkEnd w:id="154"/>
       <w:r>
         <w:rPr>
@@ -8316,7 +8322,7 @@
           <w:szCs w:val="36"/>
         </w:rPr>
       </w:pPr>
-      <w:bookmarkStart w:colFirst="0" w:colLast="0" w:name="_heading=h.s0nrw2hmcnck" w:id="155"/>
+      <w:bookmarkStart w:colFirst="0" w:colLast="0" w:name="_heading=h.xou179zh6sx" w:id="155"/>
       <w:bookmarkEnd w:id="155"/>
       <w:r>
         <w:rPr>
@@ -8333,7 +8339,7 @@
           <w:szCs w:val="36"/>
         </w:rPr>
       </w:pPr>
-      <w:bookmarkStart w:colFirst="0" w:colLast="0" w:name="_heading=h.plcp3v64y7mz" w:id="156"/>
+      <w:bookmarkStart w:colFirst="0" w:colLast="0" w:name="_heading=h.jt1cow221mbp" w:id="156"/>
       <w:bookmarkEnd w:id="156"/>
       <w:r>
         <w:rPr>
@@ -8350,8 +8356,42 @@
           <w:szCs w:val="36"/>
         </w:rPr>
       </w:pPr>
-      <w:bookmarkStart w:colFirst="0" w:colLast="0" w:name="_heading=h.321uvp92b5tb" w:id="157"/>
+      <w:bookmarkStart w:colFirst="0" w:colLast="0" w:name="_heading=h.s0nrw2hmcnck" w:id="157"/>
       <w:bookmarkEnd w:id="157"/>
+      <w:r>
+        <w:rPr>
+          <w:rtl w:val="0"/>
+        </w:rPr>
+      </w:r>
+    </w:p>
+    <w:p>
+      <w:pPr>
+        <w:jc w:val="both"/>
+        <w:rPr>
+          <w:b w:val="1"/>
+          <w:sz w:val="36"/>
+          <w:szCs w:val="36"/>
+        </w:rPr>
+      </w:pPr>
+      <w:bookmarkStart w:colFirst="0" w:colLast="0" w:name="_heading=h.plcp3v64y7mz" w:id="158"/>
+      <w:bookmarkEnd w:id="158"/>
+      <w:r>
+        <w:rPr>
+          <w:rtl w:val="0"/>
+        </w:rPr>
+      </w:r>
+    </w:p>
+    <w:p>
+      <w:pPr>
+        <w:jc w:val="both"/>
+        <w:rPr>
+          <w:b w:val="1"/>
+          <w:sz w:val="36"/>
+          <w:szCs w:val="36"/>
+        </w:rPr>
+      </w:pPr>
+      <w:bookmarkStart w:colFirst="0" w:colLast="0" w:name="_heading=h.321uvp92b5tb" w:id="159"/>
+      <w:bookmarkEnd w:id="159"/>
       <w:r>
         <w:rPr>
           <w:rtl w:val="0"/>
@@ -8409,110 +8449,110 @@
           <w:szCs w:val="36"/>
         </w:rPr>
       </w:pPr>
-      <w:bookmarkStart w:colFirst="0" w:colLast="0" w:name="_heading=h.whwbjm4oo40z" w:id="158"/>
-      <w:bookmarkEnd w:id="158"/>
-      <w:r>
-        <w:rPr>
-          <w:rtl w:val="0"/>
-        </w:rPr>
-      </w:r>
-    </w:p>
-    <w:p>
-      <w:pPr>
-        <w:jc w:val="both"/>
-        <w:rPr>
-          <w:b w:val="1"/>
-          <w:sz w:val="36"/>
-          <w:szCs w:val="36"/>
-        </w:rPr>
-      </w:pPr>
-      <w:bookmarkStart w:colFirst="0" w:colLast="0" w:name="_heading=h.llgplqtap8je" w:id="159"/>
+      <w:bookmarkStart w:colFirst="0" w:colLast="0" w:name="_heading=h.whwbjm4oo40z" w:id="160"/>
+      <w:bookmarkEnd w:id="160"/>
+      <w:r>
+        <w:rPr>
+          <w:rtl w:val="0"/>
+        </w:rPr>
+      </w:r>
+    </w:p>
+    <w:p>
+      <w:pPr>
+        <w:jc w:val="both"/>
+        <w:rPr>
+          <w:b w:val="1"/>
+          <w:sz w:val="36"/>
+          <w:szCs w:val="36"/>
+        </w:rPr>
+      </w:pPr>
+      <w:bookmarkStart w:colFirst="0" w:colLast="0" w:name="_heading=h.llgplqtap8je" w:id="161"/>
+      <w:bookmarkEnd w:id="161"/>
+      <w:r>
+        <w:rPr>
+          <w:rtl w:val="0"/>
+        </w:rPr>
+      </w:r>
+    </w:p>
+    <w:p>
+      <w:pPr>
+        <w:jc w:val="both"/>
+        <w:rPr>
+          <w:b w:val="1"/>
+          <w:sz w:val="36"/>
+          <w:szCs w:val="36"/>
+        </w:rPr>
+      </w:pPr>
+      <w:bookmarkStart w:colFirst="0" w:colLast="0" w:name="_heading=h.21ymjmuqe8k8" w:id="162"/>
+      <w:bookmarkEnd w:id="162"/>
+      <w:r>
+        <w:rPr>
+          <w:rtl w:val="0"/>
+        </w:rPr>
+      </w:r>
+    </w:p>
+    <w:p>
+      <w:pPr>
+        <w:jc w:val="both"/>
+        <w:rPr>
+          <w:b w:val="1"/>
+          <w:sz w:val="36"/>
+          <w:szCs w:val="36"/>
+        </w:rPr>
+      </w:pPr>
+      <w:bookmarkStart w:colFirst="0" w:colLast="0" w:name="_heading=h.c91nq5sm0jrf" w:id="163"/>
+      <w:bookmarkEnd w:id="163"/>
+      <w:r>
+        <w:rPr>
+          <w:rtl w:val="0"/>
+        </w:rPr>
+      </w:r>
+    </w:p>
+    <w:p>
+      <w:pPr>
+        <w:jc w:val="both"/>
+        <w:rPr>
+          <w:b w:val="1"/>
+          <w:sz w:val="36"/>
+          <w:szCs w:val="36"/>
+        </w:rPr>
+      </w:pPr>
+      <w:bookmarkStart w:colFirst="0" w:colLast="0" w:name="_heading=h.kewjtg8nnrj8" w:id="164"/>
+      <w:bookmarkEnd w:id="164"/>
+      <w:r>
+        <w:rPr>
+          <w:rtl w:val="0"/>
+        </w:rPr>
+      </w:r>
+    </w:p>
+    <w:p>
+      <w:pPr>
+        <w:jc w:val="both"/>
+        <w:rPr>
+          <w:b w:val="1"/>
+          <w:sz w:val="36"/>
+          <w:szCs w:val="36"/>
+        </w:rPr>
+      </w:pPr>
+      <w:bookmarkStart w:colFirst="0" w:colLast="0" w:name="_heading=h.945zvlnztgwz" w:id="165"/>
+      <w:bookmarkEnd w:id="165"/>
+      <w:r>
+        <w:rPr>
+          <w:rtl w:val="0"/>
+        </w:rPr>
+      </w:r>
+    </w:p>
+    <w:p>
+      <w:pPr>
+        <w:jc w:val="both"/>
+        <w:rPr>
+          <w:b w:val="1"/>
+          <w:sz w:val="36"/>
+          <w:szCs w:val="36"/>
+        </w:rPr>
+      </w:pPr>
+      <w:bookmarkStart w:colFirst="0" w:colLast="0" w:name="_heading=h.321uvp92b5tb" w:id="159"/>
       <w:bookmarkEnd w:id="159"/>
-      <w:r>
-        <w:rPr>
-          <w:rtl w:val="0"/>
-        </w:rPr>
-      </w:r>
-    </w:p>
-    <w:p>
-      <w:pPr>
-        <w:jc w:val="both"/>
-        <w:rPr>
-          <w:b w:val="1"/>
-          <w:sz w:val="36"/>
-          <w:szCs w:val="36"/>
-        </w:rPr>
-      </w:pPr>
-      <w:bookmarkStart w:colFirst="0" w:colLast="0" w:name="_heading=h.21ymjmuqe8k8" w:id="160"/>
-      <w:bookmarkEnd w:id="160"/>
-      <w:r>
-        <w:rPr>
-          <w:rtl w:val="0"/>
-        </w:rPr>
-      </w:r>
-    </w:p>
-    <w:p>
-      <w:pPr>
-        <w:jc w:val="both"/>
-        <w:rPr>
-          <w:b w:val="1"/>
-          <w:sz w:val="36"/>
-          <w:szCs w:val="36"/>
-        </w:rPr>
-      </w:pPr>
-      <w:bookmarkStart w:colFirst="0" w:colLast="0" w:name="_heading=h.c91nq5sm0jrf" w:id="161"/>
-      <w:bookmarkEnd w:id="161"/>
-      <w:r>
-        <w:rPr>
-          <w:rtl w:val="0"/>
-        </w:rPr>
-      </w:r>
-    </w:p>
-    <w:p>
-      <w:pPr>
-        <w:jc w:val="both"/>
-        <w:rPr>
-          <w:b w:val="1"/>
-          <w:sz w:val="36"/>
-          <w:szCs w:val="36"/>
-        </w:rPr>
-      </w:pPr>
-      <w:bookmarkStart w:colFirst="0" w:colLast="0" w:name="_heading=h.kewjtg8nnrj8" w:id="162"/>
-      <w:bookmarkEnd w:id="162"/>
-      <w:r>
-        <w:rPr>
-          <w:rtl w:val="0"/>
-        </w:rPr>
-      </w:r>
-    </w:p>
-    <w:p>
-      <w:pPr>
-        <w:jc w:val="both"/>
-        <w:rPr>
-          <w:b w:val="1"/>
-          <w:sz w:val="36"/>
-          <w:szCs w:val="36"/>
-        </w:rPr>
-      </w:pPr>
-      <w:bookmarkStart w:colFirst="0" w:colLast="0" w:name="_heading=h.945zvlnztgwz" w:id="163"/>
-      <w:bookmarkEnd w:id="163"/>
-      <w:r>
-        <w:rPr>
-          <w:rtl w:val="0"/>
-        </w:rPr>
-      </w:r>
-    </w:p>
-    <w:p>
-      <w:pPr>
-        <w:jc w:val="both"/>
-        <w:rPr>
-          <w:b w:val="1"/>
-          <w:sz w:val="36"/>
-          <w:szCs w:val="36"/>
-        </w:rPr>
-      </w:pPr>
-      <w:bookmarkStart w:colFirst="0" w:colLast="0" w:name="_heading=h.321uvp92b5tb" w:id="157"/>
-      <w:bookmarkEnd w:id="157"/>
       <w:r>
         <w:rPr>
           <w:b w:val="1"/>
@@ -8523,12 +8563,12 @@
           <wp:inline distB="114300" distT="114300" distL="114300" distR="114300">
             <wp:extent cx="4290652" cy="5504498"/>
             <wp:effectExtent b="0" l="0" r="0" t="0"/>
-            <wp:docPr id="31" name="image25.png"/>
+            <wp:docPr id="31" name="image13.png"/>
             <a:graphic>
               <a:graphicData uri="http://schemas.openxmlformats.org/drawingml/2006/picture">
                 <pic:pic>
                   <pic:nvPicPr>
-                    <pic:cNvPr id="0" name="image25.png"/>
+                    <pic:cNvPr id="0" name="image13.png"/>
                     <pic:cNvPicPr preferRelativeResize="0"/>
                   </pic:nvPicPr>
                   <pic:blipFill>
@@ -8567,24 +8607,24 @@
           <w:szCs w:val="36"/>
         </w:rPr>
       </w:pPr>
-      <w:bookmarkStart w:colFirst="0" w:colLast="0" w:name="_heading=h.e5zqfgfip6x8" w:id="164"/>
-      <w:bookmarkEnd w:id="164"/>
-      <w:r>
-        <w:rPr>
-          <w:rtl w:val="0"/>
-        </w:rPr>
-      </w:r>
-    </w:p>
-    <w:p>
-      <w:pPr>
-        <w:jc w:val="both"/>
-        <w:rPr>
-          <w:sz w:val="36"/>
-          <w:szCs w:val="36"/>
-        </w:rPr>
-      </w:pPr>
-      <w:bookmarkStart w:colFirst="0" w:colLast="0" w:name="_heading=h.v6xh9e2ut4nn" w:id="165"/>
-      <w:bookmarkEnd w:id="165"/>
+      <w:bookmarkStart w:colFirst="0" w:colLast="0" w:name="_heading=h.e5zqfgfip6x8" w:id="166"/>
+      <w:bookmarkEnd w:id="166"/>
+      <w:r>
+        <w:rPr>
+          <w:rtl w:val="0"/>
+        </w:rPr>
+      </w:r>
+    </w:p>
+    <w:p>
+      <w:pPr>
+        <w:jc w:val="both"/>
+        <w:rPr>
+          <w:sz w:val="36"/>
+          <w:szCs w:val="36"/>
+        </w:rPr>
+      </w:pPr>
+      <w:bookmarkStart w:colFirst="0" w:colLast="0" w:name="_heading=h.v6xh9e2ut4nn" w:id="167"/>
+      <w:bookmarkEnd w:id="167"/>
       <w:r>
         <w:rPr>
           <w:b w:val="1"/>
@@ -8601,6 +8641,22 @@
           <w:rtl w:val="0"/>
         </w:rPr>
         <w:t xml:space="preserve"> в цьому епіку я ознайомився з C++, налаштував середовище Visual Studio Code і дебагер та навчився працювати з Git та GitHub. Також я виконав операції над двійковими числами і навчився робити блок-схеми для своїх програм, які я писав протягом цього епіку.</w:t>
+      </w:r>
+    </w:p>
+    <w:p>
+      <w:pPr>
+        <w:jc w:val="both"/>
+        <w:rPr>
+          <w:sz w:val="36"/>
+          <w:szCs w:val="36"/>
+        </w:rPr>
+      </w:pPr>
+      <w:bookmarkStart w:colFirst="0" w:colLast="0" w:name="_heading=h.zdmy9zefci0q" w:id="144"/>
+      <w:bookmarkEnd w:id="144"/>
+      <w:r>
+        <w:rPr>
+          <w:rtl w:val="0"/>
+        </w:rPr>
       </w:r>
     </w:p>
     <w:sectPr>
@@ -10158,7 +10214,7 @@
 
 <file path=customXML/item1.xml><?xml version="1.0" encoding="utf-8"?>
 <go:gDocsCustomXmlDataStorage xmlns:go="http://customooxmlschemas.google.com/" xmlns:r="http://schemas.openxmlformats.org/officeDocument/2006/relationships" uri="GoogleDocsCustomDataVersion2">
-  <go:docsCustomData xmlns:go="http://customooxmlschemas.google.com/" roundtripDataSignature="AMtx7mj/B9KVLG2qngOxb76PkI5ibRal1g==">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</go:docsCustomData>
+  <go:docsCustomData xmlns:go="http://customooxmlschemas.google.com/" roundtripDataSignature="AMtx7mgmFXob3+7+kPPL1sbsbeVZNeuGew==">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</go:docsCustomData>
 </go:gDocsCustomXmlDataStorage>
 </file>
 

</xml_diff>